<commit_message>
Replace Use_Case_Descriptions_V3.docx added random event use case
</commit_message>
<xml_diff>
--- a/Use Cases/Use_Case_Descriptions_V3.docx
+++ b/Use Cases/Use_Case_Descriptions_V3.docx
@@ -2578,10 +2578,7 @@
               <w:t>The players resources are updated</w:t>
             </w:r>
             <w:r>
-              <w:t xml:space="preserve"> </w:t>
-            </w:r>
-            <w:r>
-              <w:t>and ‘Elements’ are updated</w:t>
+              <w:t xml:space="preserve"> and ‘Elements’ are updated</w:t>
             </w:r>
             <w:r>
               <w:t>.</w:t>
@@ -4978,7 +4975,7 @@
                 <w:i/>
                 <w:iCs/>
               </w:rPr>
-              <w:t>Game Over</w:t>
+              <w:t>Random Event</w:t>
             </w:r>
             <w:r>
               <w:rPr>
@@ -5038,21 +5035,7 @@
                 <w:b/>
                 <w:bCs/>
               </w:rPr>
-              <w:t>conclude</w:t>
-            </w:r>
-            <w:r>
-              <w:rPr>
-                <w:b/>
-                <w:bCs/>
-              </w:rPr>
-              <w:t xml:space="preserve"> the game</w:t>
-            </w:r>
-            <w:r>
-              <w:rPr>
-                <w:b/>
-                <w:bCs/>
-              </w:rPr>
-              <w:t>.</w:t>
+              <w:t>generate a random event (positive or negative), which adds or removes resources appropriately for a randomly chosen player</w:t>
             </w:r>
           </w:p>
         </w:tc>
@@ -5124,7 +5107,7 @@
           </w:tcPr>
           <w:p>
             <w:r>
-              <w:t>None.</w:t>
+              <w:t>All players have completed a turn.</w:t>
             </w:r>
           </w:p>
         </w:tc>
@@ -5172,7 +5155,13 @@
               </w:rPr>
             </w:pPr>
             <w:r>
-              <w:t>All systems have been fully developed.</w:t>
+              <w:t xml:space="preserve">A dialogue is displayed to indicate an </w:t>
+            </w:r>
+            <w:r>
+              <w:t>e</w:t>
+            </w:r>
+            <w:r>
+              <w:t>vent will be generated</w:t>
             </w:r>
           </w:p>
           <w:p>
@@ -5193,7 +5182,14 @@
                 <w:rFonts w:ascii="Calibri" w:eastAsia="Times New Roman" w:hAnsi="Calibri" w:cs="Calibri"/>
                 <w:lang w:val="en-US" w:eastAsia="en-GB"/>
               </w:rPr>
-              <w:t>A dialogue is displayed congratulating players on a successful launch of Artemis.</w:t>
+              <w:t xml:space="preserve">A dialogue is displayed </w:t>
+            </w:r>
+            <w:r>
+              <w:rPr>
+                <w:rFonts w:ascii="Calibri" w:eastAsia="Times New Roman" w:hAnsi="Calibri" w:cs="Calibri"/>
+                <w:lang w:val="en-US" w:eastAsia="en-GB"/>
+              </w:rPr>
+              <w:t>detailing a positive event</w:t>
             </w:r>
           </w:p>
           <w:p>
@@ -5214,7 +5210,7 @@
                 <w:rFonts w:ascii="Calibri" w:eastAsia="Times New Roman" w:hAnsi="Calibri" w:cs="Calibri"/>
                 <w:lang w:eastAsia="en-GB"/>
               </w:rPr>
-              <w:t>An epilogue is displayed detailing the launch.</w:t>
+              <w:t>A dialogue is displayed congratulating a randomly selected player</w:t>
             </w:r>
           </w:p>
           <w:p>
@@ -5235,24 +5231,39 @@
                 <w:rFonts w:ascii="Calibri" w:eastAsia="Times New Roman" w:hAnsi="Calibri" w:cs="Calibri"/>
                 <w:lang w:eastAsia="en-GB"/>
               </w:rPr>
-              <w:t xml:space="preserve">A dialogue is displayed detailing the game state. For example, the elements along with their development levels and owners, and the </w:t>
-            </w:r>
-            <w:proofErr w:type="gramStart"/>
-            <w:r>
+              <w:t>Appropriate randomly generated resources are added to the selected player’s balance</w:t>
+            </w:r>
+          </w:p>
+          <w:p>
+            <w:pPr>
+              <w:pStyle w:val="ListParagraph"/>
+              <w:numPr>
+                <w:ilvl w:val="0"/>
+                <w:numId w:val="26"/>
+              </w:numPr>
+              <w:textAlignment w:val="baseline"/>
               <w:rPr>
                 <w:rFonts w:ascii="Calibri" w:eastAsia="Times New Roman" w:hAnsi="Calibri" w:cs="Calibri"/>
                 <w:lang w:eastAsia="en-GB"/>
               </w:rPr>
-              <w:t>amount</w:t>
-            </w:r>
-            <w:proofErr w:type="gramEnd"/>
+            </w:pPr>
             <w:r>
               <w:rPr>
                 <w:rFonts w:ascii="Calibri" w:eastAsia="Times New Roman" w:hAnsi="Calibri" w:cs="Calibri"/>
                 <w:lang w:eastAsia="en-GB"/>
               </w:rPr>
-              <w:t xml:space="preserve"> of resources each player had.</w:t>
-            </w:r>
+              <w:t>A dialogue is displayed indicating the end of the event</w:t>
+            </w:r>
+          </w:p>
+          <w:p>
+            <w:pPr>
+              <w:pStyle w:val="ListParagraph"/>
+              <w:textAlignment w:val="baseline"/>
+              <w:rPr>
+                <w:rFonts w:ascii="Calibri" w:eastAsia="Times New Roman" w:hAnsi="Calibri" w:cs="Calibri"/>
+                <w:lang w:eastAsia="en-GB"/>
+              </w:rPr>
+            </w:pPr>
           </w:p>
         </w:tc>
       </w:tr>
@@ -5287,17 +5298,18 @@
           </w:tcPr>
           <w:p>
             <w:pPr>
-              <w:rPr>
-                <w:b/>
-                <w:bCs/>
-              </w:rPr>
-            </w:pPr>
-            <w:r>
-              <w:rPr>
-                <w:b/>
-                <w:bCs/>
-              </w:rPr>
-              <w:t>At 1.</w:t>
+              <w:textAlignment w:val="baseline"/>
+              <w:rPr>
+                <w:b/>
+                <w:bCs/>
+              </w:rPr>
+            </w:pPr>
+            <w:r>
+              <w:rPr>
+                <w:b/>
+                <w:bCs/>
+              </w:rPr>
+              <w:t>At 2.</w:t>
             </w:r>
           </w:p>
           <w:p>
@@ -5306,15 +5318,29 @@
               <w:textAlignment w:val="baseline"/>
               <w:rPr>
                 <w:rFonts w:ascii="Calibri" w:eastAsia="Times New Roman" w:hAnsi="Calibri" w:cs="Calibri"/>
-                <w:lang w:eastAsia="en-GB"/>
-              </w:rPr>
-            </w:pPr>
-            <w:r>
-              <w:rPr>
-                <w:rFonts w:ascii="Calibri" w:eastAsia="Times New Roman" w:hAnsi="Calibri" w:cs="Calibri"/>
-                <w:lang w:val="en-US" w:eastAsia="en-GB"/>
-              </w:rPr>
-              <w:t>The player enters the ‘key’ for quit game.</w:t>
+                <w:lang w:val="en-US" w:eastAsia="en-GB"/>
+              </w:rPr>
+            </w:pPr>
+            <w:r>
+              <w:rPr>
+                <w:rFonts w:ascii="Calibri" w:eastAsia="Times New Roman" w:hAnsi="Calibri" w:cs="Calibri"/>
+                <w:lang w:val="en-US" w:eastAsia="en-GB"/>
+              </w:rPr>
+              <w:t>A</w:t>
+            </w:r>
+            <w:r>
+              <w:rPr>
+                <w:rFonts w:ascii="Calibri" w:eastAsia="Times New Roman" w:hAnsi="Calibri" w:cs="Calibri"/>
+                <w:lang w:val="en-US" w:eastAsia="en-GB"/>
+              </w:rPr>
+              <w:t xml:space="preserve"> </w:t>
+            </w:r>
+            <w:r>
+              <w:rPr>
+                <w:rFonts w:ascii="Calibri" w:eastAsia="Times New Roman" w:hAnsi="Calibri" w:cs="Calibri"/>
+                <w:lang w:val="en-US" w:eastAsia="en-GB"/>
+              </w:rPr>
+              <w:t>dialogue is displayed detailing a negative event.</w:t>
             </w:r>
             <w:r>
               <w:rPr>
@@ -5322,105 +5348,6 @@
                 <w:lang w:val="en-US" w:eastAsia="en-GB"/>
               </w:rPr>
               <w:t> </w:t>
-            </w:r>
-          </w:p>
-          <w:p>
-            <w:pPr>
-              <w:pStyle w:val="ListParagraph"/>
-              <w:ind w:left="1440"/>
-              <w:textAlignment w:val="baseline"/>
-              <w:rPr>
-                <w:rFonts w:ascii="Calibri" w:eastAsia="Times New Roman" w:hAnsi="Calibri" w:cs="Calibri"/>
-                <w:lang w:eastAsia="en-GB"/>
-              </w:rPr>
-            </w:pPr>
-            <w:r>
-              <w:rPr>
-                <w:rFonts w:ascii="Calibri" w:eastAsia="Times New Roman" w:hAnsi="Calibri" w:cs="Calibri"/>
-                <w:lang w:eastAsia="en-GB"/>
-              </w:rPr>
-              <w:t>The player is asked “[Player name] Are you sure you want to quit? This will end it for all players. Enter Yes/No”.</w:t>
-            </w:r>
-          </w:p>
-          <w:p>
-            <w:pPr>
-              <w:pStyle w:val="ListParagraph"/>
-              <w:ind w:left="1440"/>
-              <w:textAlignment w:val="baseline"/>
-              <w:rPr>
-                <w:rFonts w:ascii="Calibri" w:eastAsia="Times New Roman" w:hAnsi="Calibri" w:cs="Calibri"/>
-                <w:lang w:eastAsia="en-GB"/>
-              </w:rPr>
-            </w:pPr>
-            <w:r>
-              <w:rPr>
-                <w:rFonts w:ascii="Calibri" w:eastAsia="Times New Roman" w:hAnsi="Calibri" w:cs="Calibri"/>
-                <w:lang w:eastAsia="en-GB"/>
-              </w:rPr>
-              <w:t xml:space="preserve">The player types ‘Yes’. </w:t>
-            </w:r>
-          </w:p>
-          <w:p>
-            <w:pPr>
-              <w:pStyle w:val="ListParagraph"/>
-              <w:ind w:left="2160"/>
-              <w:textAlignment w:val="baseline"/>
-              <w:rPr>
-                <w:rFonts w:ascii="Calibri" w:eastAsia="Times New Roman" w:hAnsi="Calibri" w:cs="Calibri"/>
-                <w:lang w:eastAsia="en-GB"/>
-              </w:rPr>
-            </w:pPr>
-            <w:r>
-              <w:rPr>
-                <w:rFonts w:ascii="Calibri" w:eastAsia="Times New Roman" w:hAnsi="Calibri" w:cs="Calibri"/>
-                <w:lang w:eastAsia="en-GB"/>
-              </w:rPr>
-              <w:t xml:space="preserve">The player quits the game. </w:t>
-            </w:r>
-          </w:p>
-          <w:p>
-            <w:pPr>
-              <w:pStyle w:val="ListParagraph"/>
-              <w:ind w:left="2160"/>
-              <w:textAlignment w:val="baseline"/>
-              <w:rPr>
-                <w:rFonts w:ascii="Calibri" w:eastAsia="Times New Roman" w:hAnsi="Calibri" w:cs="Calibri"/>
-                <w:lang w:eastAsia="en-GB"/>
-              </w:rPr>
-            </w:pPr>
-            <w:r>
-              <w:rPr>
-                <w:rFonts w:ascii="Calibri" w:eastAsia="Times New Roman" w:hAnsi="Calibri" w:cs="Calibri"/>
-                <w:lang w:eastAsia="en-GB"/>
-              </w:rPr>
-              <w:t>Main flow continues at step 4.</w:t>
-            </w:r>
-          </w:p>
-          <w:p>
-            <w:pPr>
-              <w:ind w:left="1440"/>
-              <w:rPr>
-                <w:b/>
-                <w:bCs/>
-              </w:rPr>
-            </w:pPr>
-            <w:r>
-              <w:t>The player enters ‘N’ into the console, choosing not to quit the game. The game continues.</w:t>
-            </w:r>
-          </w:p>
-          <w:p>
-            <w:pPr>
-              <w:rPr>
-                <w:b/>
-                <w:bCs/>
-              </w:rPr>
-            </w:pPr>
-            <w:r>
-              <w:rPr>
-                <w:b/>
-                <w:bCs/>
-              </w:rPr>
-              <w:t>At 1.</w:t>
             </w:r>
           </w:p>
           <w:p>
@@ -5429,31 +5356,22 @@
               <w:textAlignment w:val="baseline"/>
               <w:rPr>
                 <w:rFonts w:ascii="Calibri" w:eastAsia="Times New Roman" w:hAnsi="Calibri" w:cs="Calibri"/>
-                <w:lang w:val="en-US" w:eastAsia="en-GB"/>
-              </w:rPr>
-            </w:pPr>
-            <w:r>
-              <w:rPr>
-                <w:rFonts w:ascii="Calibri" w:eastAsia="Times New Roman" w:hAnsi="Calibri" w:cs="Calibri"/>
-                <w:lang w:val="en-US" w:eastAsia="en-GB"/>
-              </w:rPr>
-              <w:t xml:space="preserve">The current player has a negative </w:t>
-            </w:r>
-            <w:proofErr w:type="gramStart"/>
-            <w:r>
-              <w:rPr>
-                <w:rFonts w:ascii="Calibri" w:eastAsia="Times New Roman" w:hAnsi="Calibri" w:cs="Calibri"/>
-                <w:lang w:val="en-US" w:eastAsia="en-GB"/>
-              </w:rPr>
-              <w:t>amount</w:t>
-            </w:r>
-            <w:proofErr w:type="gramEnd"/>
-            <w:r>
-              <w:rPr>
-                <w:rFonts w:ascii="Calibri" w:eastAsia="Times New Roman" w:hAnsi="Calibri" w:cs="Calibri"/>
-                <w:lang w:val="en-US" w:eastAsia="en-GB"/>
-              </w:rPr>
-              <w:t xml:space="preserve"> of resources. </w:t>
+                <w:lang w:eastAsia="en-GB"/>
+              </w:rPr>
+            </w:pPr>
+            <w:r>
+              <w:rPr>
+                <w:rFonts w:ascii="Calibri" w:eastAsia="Times New Roman" w:hAnsi="Calibri" w:cs="Calibri"/>
+                <w:lang w:eastAsia="en-GB"/>
+              </w:rPr>
+              <w:t xml:space="preserve">A </w:t>
+            </w:r>
+            <w:r>
+              <w:rPr>
+                <w:rFonts w:ascii="Calibri" w:eastAsia="Times New Roman" w:hAnsi="Calibri" w:cs="Calibri"/>
+                <w:lang w:eastAsia="en-GB"/>
+              </w:rPr>
+              <w:t>dialogue is displayed indicating a randomly selected player will be fined</w:t>
             </w:r>
           </w:p>
           <w:p>
@@ -5470,12 +5388,29 @@
                 <w:rFonts w:ascii="Calibri" w:eastAsia="Times New Roman" w:hAnsi="Calibri" w:cs="Calibri"/>
                 <w:lang w:eastAsia="en-GB"/>
               </w:rPr>
-              <w:t>Main flow continues at step 4.</w:t>
-            </w:r>
-          </w:p>
-          <w:p>
-            <w:pPr>
-              <w:ind w:left="720"/>
+              <w:t>Appropriate randomly generated resources are removed from the selected player’s balance</w:t>
+            </w:r>
+          </w:p>
+          <w:p>
+            <w:pPr>
+              <w:pStyle w:val="ListParagraph"/>
+              <w:textAlignment w:val="baseline"/>
+              <w:rPr>
+                <w:rFonts w:ascii="Calibri" w:eastAsia="Times New Roman" w:hAnsi="Calibri" w:cs="Calibri"/>
+                <w:lang w:eastAsia="en-GB"/>
+              </w:rPr>
+            </w:pPr>
+            <w:r>
+              <w:rPr>
+                <w:rFonts w:ascii="Calibri" w:eastAsia="Times New Roman" w:hAnsi="Calibri" w:cs="Calibri"/>
+                <w:lang w:eastAsia="en-GB"/>
+              </w:rPr>
+              <w:t>Main flow continues at step 5.</w:t>
+            </w:r>
+          </w:p>
+          <w:p>
+            <w:pPr>
+              <w:textAlignment w:val="baseline"/>
             </w:pPr>
           </w:p>
         </w:tc>
@@ -5511,7 +5446,10 @@
           </w:tcPr>
           <w:p>
             <w:r>
-              <w:t>The game is over.</w:t>
+              <w:t xml:space="preserve">The </w:t>
+            </w:r>
+            <w:r>
+              <w:t>selected player’s resources are updated</w:t>
             </w:r>
             <w:r>
               <w:rPr>
@@ -5526,6 +5464,591 @@
     </w:tbl>
     <w:p/>
     <w:p/>
+    <w:tbl>
+      <w:tblPr>
+        <w:tblStyle w:val="TableGrid"/>
+        <w:tblW w:w="9784" w:type="dxa"/>
+        <w:tblInd w:w="-5" w:type="dxa"/>
+        <w:tblLook w:val="04A0" w:firstRow="1" w:lastRow="0" w:firstColumn="1" w:lastColumn="0" w:noHBand="0" w:noVBand="1"/>
+      </w:tblPr>
+      <w:tblGrid>
+        <w:gridCol w:w="1837"/>
+        <w:gridCol w:w="7938"/>
+        <w:gridCol w:w="9"/>
+      </w:tblGrid>
+      <w:tr>
+        <w:tc>
+          <w:tcPr>
+            <w:tcW w:w="9784" w:type="dxa"/>
+            <w:gridSpan w:val="3"/>
+          </w:tcPr>
+          <w:p>
+            <w:pPr>
+              <w:rPr>
+                <w:b/>
+                <w:bCs/>
+              </w:rPr>
+            </w:pPr>
+            <w:r>
+              <w:rPr>
+                <w:b/>
+                <w:bCs/>
+              </w:rPr>
+              <w:t xml:space="preserve">Flow of Events for the </w:t>
+            </w:r>
+            <w:r>
+              <w:rPr>
+                <w:b/>
+                <w:bCs/>
+                <w:i/>
+                <w:iCs/>
+              </w:rPr>
+              <w:t>Game Over</w:t>
+            </w:r>
+            <w:r>
+              <w:rPr>
+                <w:b/>
+                <w:bCs/>
+              </w:rPr>
+              <w:t xml:space="preserve"> use-case</w:t>
+            </w:r>
+          </w:p>
+        </w:tc>
+      </w:tr>
+      <w:tr>
+        <w:trPr>
+          <w:gridAfter w:val="1"/>
+          <w:wAfter w:w="9" w:type="dxa"/>
+        </w:trPr>
+        <w:tc>
+          <w:tcPr>
+            <w:tcW w:w="1837" w:type="dxa"/>
+          </w:tcPr>
+          <w:p>
+            <w:pPr>
+              <w:rPr>
+                <w:b/>
+                <w:bCs/>
+              </w:rPr>
+            </w:pPr>
+            <w:r>
+              <w:rPr>
+                <w:b/>
+                <w:bCs/>
+              </w:rPr>
+              <w:t>Objectives</w:t>
+            </w:r>
+          </w:p>
+        </w:tc>
+        <w:tc>
+          <w:tcPr>
+            <w:tcW w:w="7938" w:type="dxa"/>
+          </w:tcPr>
+          <w:p>
+            <w:pPr>
+              <w:rPr>
+                <w:b/>
+                <w:bCs/>
+              </w:rPr>
+            </w:pPr>
+            <w:r>
+              <w:rPr>
+                <w:b/>
+                <w:bCs/>
+              </w:rPr>
+              <w:t xml:space="preserve">To </w:t>
+            </w:r>
+            <w:r>
+              <w:rPr>
+                <w:b/>
+                <w:bCs/>
+              </w:rPr>
+              <w:t>conclude</w:t>
+            </w:r>
+            <w:r>
+              <w:rPr>
+                <w:b/>
+                <w:bCs/>
+              </w:rPr>
+              <w:t xml:space="preserve"> the game</w:t>
+            </w:r>
+            <w:r>
+              <w:rPr>
+                <w:b/>
+                <w:bCs/>
+              </w:rPr>
+              <w:t>.</w:t>
+            </w:r>
+          </w:p>
+        </w:tc>
+      </w:tr>
+      <w:tr>
+        <w:trPr>
+          <w:gridAfter w:val="1"/>
+          <w:wAfter w:w="9" w:type="dxa"/>
+        </w:trPr>
+        <w:tc>
+          <w:tcPr>
+            <w:tcW w:w="1837" w:type="dxa"/>
+          </w:tcPr>
+          <w:p>
+            <w:pPr>
+              <w:rPr>
+                <w:b/>
+                <w:bCs/>
+              </w:rPr>
+            </w:pPr>
+            <w:r>
+              <w:rPr>
+                <w:b/>
+                <w:bCs/>
+              </w:rPr>
+              <w:t>Actor(s)</w:t>
+            </w:r>
+          </w:p>
+        </w:tc>
+        <w:tc>
+          <w:tcPr>
+            <w:tcW w:w="7938" w:type="dxa"/>
+          </w:tcPr>
+          <w:p>
+            <w:r>
+              <w:t>Player</w:t>
+            </w:r>
+          </w:p>
+        </w:tc>
+      </w:tr>
+      <w:tr>
+        <w:trPr>
+          <w:gridAfter w:val="1"/>
+          <w:wAfter w:w="9" w:type="dxa"/>
+        </w:trPr>
+        <w:tc>
+          <w:tcPr>
+            <w:tcW w:w="1837" w:type="dxa"/>
+          </w:tcPr>
+          <w:p>
+            <w:pPr>
+              <w:rPr>
+                <w:b/>
+                <w:bCs/>
+              </w:rPr>
+            </w:pPr>
+            <w:r>
+              <w:rPr>
+                <w:b/>
+                <w:bCs/>
+              </w:rPr>
+              <w:t>Precondition</w:t>
+            </w:r>
+          </w:p>
+        </w:tc>
+        <w:tc>
+          <w:tcPr>
+            <w:tcW w:w="7938" w:type="dxa"/>
+          </w:tcPr>
+          <w:p>
+            <w:r>
+              <w:t>None.</w:t>
+            </w:r>
+          </w:p>
+        </w:tc>
+      </w:tr>
+      <w:tr>
+        <w:trPr>
+          <w:gridAfter w:val="1"/>
+          <w:wAfter w:w="9" w:type="dxa"/>
+        </w:trPr>
+        <w:tc>
+          <w:tcPr>
+            <w:tcW w:w="1837" w:type="dxa"/>
+          </w:tcPr>
+          <w:p>
+            <w:pPr>
+              <w:rPr>
+                <w:b/>
+                <w:bCs/>
+              </w:rPr>
+            </w:pPr>
+            <w:r>
+              <w:rPr>
+                <w:b/>
+                <w:bCs/>
+              </w:rPr>
+              <w:t>Main Flow</w:t>
+            </w:r>
+          </w:p>
+        </w:tc>
+        <w:tc>
+          <w:tcPr>
+            <w:tcW w:w="7938" w:type="dxa"/>
+          </w:tcPr>
+          <w:p>
+            <w:pPr>
+              <w:pStyle w:val="ListParagraph"/>
+              <w:numPr>
+                <w:ilvl w:val="0"/>
+                <w:numId w:val="46"/>
+              </w:numPr>
+              <w:textAlignment w:val="baseline"/>
+              <w:rPr>
+                <w:rFonts w:ascii="Calibri" w:eastAsia="Times New Roman" w:hAnsi="Calibri" w:cs="Calibri"/>
+                <w:lang w:eastAsia="en-GB"/>
+              </w:rPr>
+            </w:pPr>
+            <w:r>
+              <w:t>All systems have been fully developed.</w:t>
+            </w:r>
+          </w:p>
+          <w:p>
+            <w:pPr>
+              <w:pStyle w:val="ListParagraph"/>
+              <w:numPr>
+                <w:ilvl w:val="0"/>
+                <w:numId w:val="46"/>
+              </w:numPr>
+              <w:textAlignment w:val="baseline"/>
+              <w:rPr>
+                <w:rFonts w:ascii="Calibri" w:eastAsia="Times New Roman" w:hAnsi="Calibri" w:cs="Calibri"/>
+                <w:lang w:eastAsia="en-GB"/>
+              </w:rPr>
+            </w:pPr>
+            <w:r>
+              <w:rPr>
+                <w:rFonts w:ascii="Calibri" w:eastAsia="Times New Roman" w:hAnsi="Calibri" w:cs="Calibri"/>
+                <w:lang w:val="en-US" w:eastAsia="en-GB"/>
+              </w:rPr>
+              <w:t>A dialogue is displayed congratulating players on a successful launch of Artemis.</w:t>
+            </w:r>
+          </w:p>
+          <w:p>
+            <w:pPr>
+              <w:pStyle w:val="ListParagraph"/>
+              <w:numPr>
+                <w:ilvl w:val="0"/>
+                <w:numId w:val="46"/>
+              </w:numPr>
+              <w:textAlignment w:val="baseline"/>
+              <w:rPr>
+                <w:rFonts w:ascii="Calibri" w:eastAsia="Times New Roman" w:hAnsi="Calibri" w:cs="Calibri"/>
+                <w:lang w:eastAsia="en-GB"/>
+              </w:rPr>
+            </w:pPr>
+            <w:r>
+              <w:rPr>
+                <w:rFonts w:ascii="Calibri" w:eastAsia="Times New Roman" w:hAnsi="Calibri" w:cs="Calibri"/>
+                <w:lang w:eastAsia="en-GB"/>
+              </w:rPr>
+              <w:t>An epilogue is displayed detailing the launch.</w:t>
+            </w:r>
+          </w:p>
+          <w:p>
+            <w:pPr>
+              <w:pStyle w:val="ListParagraph"/>
+              <w:numPr>
+                <w:ilvl w:val="0"/>
+                <w:numId w:val="46"/>
+              </w:numPr>
+              <w:textAlignment w:val="baseline"/>
+              <w:rPr>
+                <w:rFonts w:ascii="Calibri" w:eastAsia="Times New Roman" w:hAnsi="Calibri" w:cs="Calibri"/>
+                <w:lang w:eastAsia="en-GB"/>
+              </w:rPr>
+            </w:pPr>
+            <w:r>
+              <w:rPr>
+                <w:rFonts w:ascii="Calibri" w:eastAsia="Times New Roman" w:hAnsi="Calibri" w:cs="Calibri"/>
+                <w:lang w:eastAsia="en-GB"/>
+              </w:rPr>
+              <w:t xml:space="preserve">A dialogue is displayed detailing the game state. For example, the elements along with their development levels and owners, and the </w:t>
+            </w:r>
+            <w:proofErr w:type="gramStart"/>
+            <w:r>
+              <w:rPr>
+                <w:rFonts w:ascii="Calibri" w:eastAsia="Times New Roman" w:hAnsi="Calibri" w:cs="Calibri"/>
+                <w:lang w:eastAsia="en-GB"/>
+              </w:rPr>
+              <w:t>amount</w:t>
+            </w:r>
+            <w:proofErr w:type="gramEnd"/>
+            <w:r>
+              <w:rPr>
+                <w:rFonts w:ascii="Calibri" w:eastAsia="Times New Roman" w:hAnsi="Calibri" w:cs="Calibri"/>
+                <w:lang w:eastAsia="en-GB"/>
+              </w:rPr>
+              <w:t xml:space="preserve"> of resources each player had.</w:t>
+            </w:r>
+          </w:p>
+        </w:tc>
+      </w:tr>
+      <w:tr>
+        <w:trPr>
+          <w:gridAfter w:val="1"/>
+          <w:wAfter w:w="9" w:type="dxa"/>
+        </w:trPr>
+        <w:tc>
+          <w:tcPr>
+            <w:tcW w:w="1837" w:type="dxa"/>
+          </w:tcPr>
+          <w:p>
+            <w:pPr>
+              <w:rPr>
+                <w:b/>
+                <w:bCs/>
+              </w:rPr>
+            </w:pPr>
+            <w:r>
+              <w:rPr>
+                <w:b/>
+                <w:bCs/>
+              </w:rPr>
+              <w:t>Alternative Flow</w:t>
+            </w:r>
+          </w:p>
+        </w:tc>
+        <w:tc>
+          <w:tcPr>
+            <w:tcW w:w="7938" w:type="dxa"/>
+          </w:tcPr>
+          <w:p>
+            <w:pPr>
+              <w:rPr>
+                <w:b/>
+                <w:bCs/>
+              </w:rPr>
+            </w:pPr>
+            <w:r>
+              <w:rPr>
+                <w:b/>
+                <w:bCs/>
+              </w:rPr>
+              <w:t>At 1.</w:t>
+            </w:r>
+          </w:p>
+          <w:p>
+            <w:pPr>
+              <w:pStyle w:val="ListParagraph"/>
+              <w:textAlignment w:val="baseline"/>
+              <w:rPr>
+                <w:rFonts w:ascii="Calibri" w:eastAsia="Times New Roman" w:hAnsi="Calibri" w:cs="Calibri"/>
+                <w:lang w:eastAsia="en-GB"/>
+              </w:rPr>
+            </w:pPr>
+            <w:r>
+              <w:rPr>
+                <w:rFonts w:ascii="Calibri" w:eastAsia="Times New Roman" w:hAnsi="Calibri" w:cs="Calibri"/>
+                <w:lang w:val="en-US" w:eastAsia="en-GB"/>
+              </w:rPr>
+              <w:t>The player enters the ‘key’ for quit game.</w:t>
+            </w:r>
+            <w:r>
+              <w:rPr>
+                <w:rFonts w:ascii="Calibri" w:eastAsia="Times New Roman" w:hAnsi="Calibri" w:cs="Calibri"/>
+                <w:lang w:val="en-US" w:eastAsia="en-GB"/>
+              </w:rPr>
+              <w:t> </w:t>
+            </w:r>
+          </w:p>
+          <w:p>
+            <w:pPr>
+              <w:pStyle w:val="ListParagraph"/>
+              <w:ind w:left="1440"/>
+              <w:textAlignment w:val="baseline"/>
+              <w:rPr>
+                <w:rFonts w:ascii="Calibri" w:eastAsia="Times New Roman" w:hAnsi="Calibri" w:cs="Calibri"/>
+                <w:lang w:eastAsia="en-GB"/>
+              </w:rPr>
+            </w:pPr>
+            <w:r>
+              <w:rPr>
+                <w:rFonts w:ascii="Calibri" w:eastAsia="Times New Roman" w:hAnsi="Calibri" w:cs="Calibri"/>
+                <w:lang w:eastAsia="en-GB"/>
+              </w:rPr>
+              <w:t>The player is asked “[Player name] Are you sure you want to quit? This will end it for all players. Enter Yes/No”.</w:t>
+            </w:r>
+          </w:p>
+          <w:p>
+            <w:pPr>
+              <w:pStyle w:val="ListParagraph"/>
+              <w:ind w:left="1440"/>
+              <w:textAlignment w:val="baseline"/>
+              <w:rPr>
+                <w:rFonts w:ascii="Calibri" w:eastAsia="Times New Roman" w:hAnsi="Calibri" w:cs="Calibri"/>
+                <w:lang w:eastAsia="en-GB"/>
+              </w:rPr>
+            </w:pPr>
+            <w:r>
+              <w:rPr>
+                <w:rFonts w:ascii="Calibri" w:eastAsia="Times New Roman" w:hAnsi="Calibri" w:cs="Calibri"/>
+                <w:lang w:eastAsia="en-GB"/>
+              </w:rPr>
+              <w:t xml:space="preserve">The player types ‘Yes’. </w:t>
+            </w:r>
+          </w:p>
+          <w:p>
+            <w:pPr>
+              <w:pStyle w:val="ListParagraph"/>
+              <w:ind w:left="2160"/>
+              <w:textAlignment w:val="baseline"/>
+              <w:rPr>
+                <w:rFonts w:ascii="Calibri" w:eastAsia="Times New Roman" w:hAnsi="Calibri" w:cs="Calibri"/>
+                <w:lang w:eastAsia="en-GB"/>
+              </w:rPr>
+            </w:pPr>
+            <w:r>
+              <w:rPr>
+                <w:rFonts w:ascii="Calibri" w:eastAsia="Times New Roman" w:hAnsi="Calibri" w:cs="Calibri"/>
+                <w:lang w:eastAsia="en-GB"/>
+              </w:rPr>
+              <w:t xml:space="preserve">The player quits the game. </w:t>
+            </w:r>
+          </w:p>
+          <w:p>
+            <w:pPr>
+              <w:pStyle w:val="ListParagraph"/>
+              <w:ind w:left="2160"/>
+              <w:textAlignment w:val="baseline"/>
+              <w:rPr>
+                <w:rFonts w:ascii="Calibri" w:eastAsia="Times New Roman" w:hAnsi="Calibri" w:cs="Calibri"/>
+                <w:lang w:eastAsia="en-GB"/>
+              </w:rPr>
+            </w:pPr>
+            <w:r>
+              <w:rPr>
+                <w:rFonts w:ascii="Calibri" w:eastAsia="Times New Roman" w:hAnsi="Calibri" w:cs="Calibri"/>
+                <w:lang w:eastAsia="en-GB"/>
+              </w:rPr>
+              <w:t>Main flow continues at step 4.</w:t>
+            </w:r>
+          </w:p>
+          <w:p>
+            <w:pPr>
+              <w:ind w:left="1440"/>
+              <w:rPr>
+                <w:b/>
+                <w:bCs/>
+              </w:rPr>
+            </w:pPr>
+            <w:r>
+              <w:t>The player enters ‘N’ into the console, choosing not to quit the game. The game continues.</w:t>
+            </w:r>
+          </w:p>
+          <w:p>
+            <w:pPr>
+              <w:rPr>
+                <w:b/>
+                <w:bCs/>
+              </w:rPr>
+            </w:pPr>
+            <w:r>
+              <w:rPr>
+                <w:b/>
+                <w:bCs/>
+              </w:rPr>
+              <w:t>At 1.</w:t>
+            </w:r>
+          </w:p>
+          <w:p>
+            <w:pPr>
+              <w:pStyle w:val="ListParagraph"/>
+              <w:textAlignment w:val="baseline"/>
+              <w:rPr>
+                <w:rFonts w:ascii="Calibri" w:eastAsia="Times New Roman" w:hAnsi="Calibri" w:cs="Calibri"/>
+                <w:lang w:val="en-US" w:eastAsia="en-GB"/>
+              </w:rPr>
+            </w:pPr>
+            <w:r>
+              <w:rPr>
+                <w:rFonts w:ascii="Calibri" w:eastAsia="Times New Roman" w:hAnsi="Calibri" w:cs="Calibri"/>
+                <w:lang w:val="en-US" w:eastAsia="en-GB"/>
+              </w:rPr>
+              <w:t xml:space="preserve">The current player has a negative </w:t>
+            </w:r>
+            <w:proofErr w:type="gramStart"/>
+            <w:r>
+              <w:rPr>
+                <w:rFonts w:ascii="Calibri" w:eastAsia="Times New Roman" w:hAnsi="Calibri" w:cs="Calibri"/>
+                <w:lang w:val="en-US" w:eastAsia="en-GB"/>
+              </w:rPr>
+              <w:t>amount</w:t>
+            </w:r>
+            <w:proofErr w:type="gramEnd"/>
+            <w:r>
+              <w:rPr>
+                <w:rFonts w:ascii="Calibri" w:eastAsia="Times New Roman" w:hAnsi="Calibri" w:cs="Calibri"/>
+                <w:lang w:val="en-US" w:eastAsia="en-GB"/>
+              </w:rPr>
+              <w:t xml:space="preserve"> of resources. </w:t>
+            </w:r>
+          </w:p>
+          <w:p>
+            <w:pPr>
+              <w:pStyle w:val="ListParagraph"/>
+              <w:textAlignment w:val="baseline"/>
+              <w:rPr>
+                <w:rFonts w:ascii="Calibri" w:eastAsia="Times New Roman" w:hAnsi="Calibri" w:cs="Calibri"/>
+                <w:lang w:eastAsia="en-GB"/>
+              </w:rPr>
+            </w:pPr>
+            <w:r>
+              <w:rPr>
+                <w:rFonts w:ascii="Calibri" w:eastAsia="Times New Roman" w:hAnsi="Calibri" w:cs="Calibri"/>
+                <w:lang w:eastAsia="en-GB"/>
+              </w:rPr>
+              <w:t>Main flow continues at step 4.</w:t>
+            </w:r>
+          </w:p>
+          <w:p>
+            <w:pPr>
+              <w:ind w:left="720"/>
+            </w:pPr>
+          </w:p>
+        </w:tc>
+      </w:tr>
+      <w:tr>
+        <w:trPr>
+          <w:gridAfter w:val="1"/>
+          <w:wAfter w:w="9" w:type="dxa"/>
+        </w:trPr>
+        <w:tc>
+          <w:tcPr>
+            <w:tcW w:w="1837" w:type="dxa"/>
+          </w:tcPr>
+          <w:p>
+            <w:pPr>
+              <w:rPr>
+                <w:b/>
+                <w:bCs/>
+              </w:rPr>
+            </w:pPr>
+            <w:r>
+              <w:rPr>
+                <w:b/>
+                <w:bCs/>
+              </w:rPr>
+              <w:t>Post-condition</w:t>
+            </w:r>
+          </w:p>
+        </w:tc>
+        <w:tc>
+          <w:tcPr>
+            <w:tcW w:w="7938" w:type="dxa"/>
+          </w:tcPr>
+          <w:p>
+            <w:r>
+              <w:t>The game is over.</w:t>
+            </w:r>
+            <w:r>
+              <w:rPr>
+                <w:rFonts w:ascii="Calibri" w:eastAsia="Times New Roman" w:hAnsi="Calibri" w:cs="Calibri"/>
+                <w:lang w:val="en-US" w:eastAsia="en-GB"/>
+              </w:rPr>
+              <w:t> </w:t>
+            </w:r>
+          </w:p>
+        </w:tc>
+      </w:tr>
+    </w:tbl>
     <w:p/>
     <w:p/>
     <w:sectPr>
@@ -6681,6 +7204,92 @@
     </w:lvl>
   </w:abstractNum>
   <w:abstractNum w:abstractNumId="12" w15:restartNumberingAfterBreak="0">
+    <w:nsid w:val="1F790DB3"/>
+    <w:multiLevelType w:val="hybridMultilevel"/>
+    <w:tmpl w:val="A0CC2B2E"/>
+    <w:lvl w:ilvl="0" w:tplc="FFFFFFFF">
+      <w:start w:val="1"/>
+      <w:numFmt w:val="decimal"/>
+      <w:lvlText w:val="%1."/>
+      <w:lvlJc w:val="left"/>
+      <w:pPr>
+        <w:ind w:left="720" w:hanging="360"/>
+      </w:pPr>
+    </w:lvl>
+    <w:lvl w:ilvl="1" w:tplc="FFFFFFFF" w:tentative="1">
+      <w:start w:val="1"/>
+      <w:numFmt w:val="lowerLetter"/>
+      <w:lvlText w:val="%2."/>
+      <w:lvlJc w:val="left"/>
+      <w:pPr>
+        <w:ind w:left="1440" w:hanging="360"/>
+      </w:pPr>
+    </w:lvl>
+    <w:lvl w:ilvl="2" w:tplc="FFFFFFFF" w:tentative="1">
+      <w:start w:val="1"/>
+      <w:numFmt w:val="lowerRoman"/>
+      <w:lvlText w:val="%3."/>
+      <w:lvlJc w:val="right"/>
+      <w:pPr>
+        <w:ind w:left="2160" w:hanging="180"/>
+      </w:pPr>
+    </w:lvl>
+    <w:lvl w:ilvl="3" w:tplc="FFFFFFFF" w:tentative="1">
+      <w:start w:val="1"/>
+      <w:numFmt w:val="decimal"/>
+      <w:lvlText w:val="%4."/>
+      <w:lvlJc w:val="left"/>
+      <w:pPr>
+        <w:ind w:left="2880" w:hanging="360"/>
+      </w:pPr>
+    </w:lvl>
+    <w:lvl w:ilvl="4" w:tplc="FFFFFFFF" w:tentative="1">
+      <w:start w:val="1"/>
+      <w:numFmt w:val="lowerLetter"/>
+      <w:lvlText w:val="%5."/>
+      <w:lvlJc w:val="left"/>
+      <w:pPr>
+        <w:ind w:left="3600" w:hanging="360"/>
+      </w:pPr>
+    </w:lvl>
+    <w:lvl w:ilvl="5" w:tplc="FFFFFFFF" w:tentative="1">
+      <w:start w:val="1"/>
+      <w:numFmt w:val="lowerRoman"/>
+      <w:lvlText w:val="%6."/>
+      <w:lvlJc w:val="right"/>
+      <w:pPr>
+        <w:ind w:left="4320" w:hanging="180"/>
+      </w:pPr>
+    </w:lvl>
+    <w:lvl w:ilvl="6" w:tplc="FFFFFFFF" w:tentative="1">
+      <w:start w:val="1"/>
+      <w:numFmt w:val="decimal"/>
+      <w:lvlText w:val="%7."/>
+      <w:lvlJc w:val="left"/>
+      <w:pPr>
+        <w:ind w:left="5040" w:hanging="360"/>
+      </w:pPr>
+    </w:lvl>
+    <w:lvl w:ilvl="7" w:tplc="FFFFFFFF" w:tentative="1">
+      <w:start w:val="1"/>
+      <w:numFmt w:val="lowerLetter"/>
+      <w:lvlText w:val="%8."/>
+      <w:lvlJc w:val="left"/>
+      <w:pPr>
+        <w:ind w:left="5760" w:hanging="360"/>
+      </w:pPr>
+    </w:lvl>
+    <w:lvl w:ilvl="8" w:tplc="FFFFFFFF" w:tentative="1">
+      <w:start w:val="1"/>
+      <w:numFmt w:val="lowerRoman"/>
+      <w:lvlText w:val="%9."/>
+      <w:lvlJc w:val="right"/>
+      <w:pPr>
+        <w:ind w:left="6480" w:hanging="180"/>
+      </w:pPr>
+    </w:lvl>
+  </w:abstractNum>
+  <w:abstractNum w:abstractNumId="13" w15:restartNumberingAfterBreak="0">
     <w:nsid w:val="20E1066C"/>
     <w:multiLevelType w:val="hybridMultilevel"/>
     <w:tmpl w:val="8BEEB906"/>
@@ -6766,7 +7375,7 @@
       </w:pPr>
     </w:lvl>
   </w:abstractNum>
-  <w:abstractNum w:abstractNumId="13" w15:restartNumberingAfterBreak="0">
+  <w:abstractNum w:abstractNumId="14" w15:restartNumberingAfterBreak="0">
     <w:nsid w:val="23A51CE8"/>
     <w:multiLevelType w:val="multilevel"/>
     <w:tmpl w:val="57DACFA8"/>
@@ -6879,7 +7488,7 @@
       </w:pPr>
     </w:lvl>
   </w:abstractNum>
-  <w:abstractNum w:abstractNumId="14" w15:restartNumberingAfterBreak="0">
+  <w:abstractNum w:abstractNumId="15" w15:restartNumberingAfterBreak="0">
     <w:nsid w:val="249D427C"/>
     <w:multiLevelType w:val="hybridMultilevel"/>
     <w:tmpl w:val="A0CC2B2E"/>
@@ -6965,7 +7574,7 @@
       </w:pPr>
     </w:lvl>
   </w:abstractNum>
-  <w:abstractNum w:abstractNumId="15" w15:restartNumberingAfterBreak="0">
+  <w:abstractNum w:abstractNumId="16" w15:restartNumberingAfterBreak="0">
     <w:nsid w:val="2B62190C"/>
     <w:multiLevelType w:val="multilevel"/>
     <w:tmpl w:val="3B544E12"/>
@@ -7078,7 +7687,7 @@
       </w:pPr>
     </w:lvl>
   </w:abstractNum>
-  <w:abstractNum w:abstractNumId="16" w15:restartNumberingAfterBreak="0">
+  <w:abstractNum w:abstractNumId="17" w15:restartNumberingAfterBreak="0">
     <w:nsid w:val="2BA631C2"/>
     <w:multiLevelType w:val="hybridMultilevel"/>
     <w:tmpl w:val="A0CC2B2E"/>
@@ -7164,7 +7773,7 @@
       </w:pPr>
     </w:lvl>
   </w:abstractNum>
-  <w:abstractNum w:abstractNumId="17" w15:restartNumberingAfterBreak="0">
+  <w:abstractNum w:abstractNumId="18" w15:restartNumberingAfterBreak="0">
     <w:nsid w:val="2BAA5760"/>
     <w:multiLevelType w:val="hybridMultilevel"/>
     <w:tmpl w:val="A0CC2B2E"/>
@@ -7250,7 +7859,7 @@
       </w:pPr>
     </w:lvl>
   </w:abstractNum>
-  <w:abstractNum w:abstractNumId="18" w15:restartNumberingAfterBreak="0">
+  <w:abstractNum w:abstractNumId="19" w15:restartNumberingAfterBreak="0">
     <w:nsid w:val="2FA1786A"/>
     <w:multiLevelType w:val="hybridMultilevel"/>
     <w:tmpl w:val="A0CC2B2E"/>
@@ -7336,7 +7945,7 @@
       </w:pPr>
     </w:lvl>
   </w:abstractNum>
-  <w:abstractNum w:abstractNumId="19" w15:restartNumberingAfterBreak="0">
+  <w:abstractNum w:abstractNumId="20" w15:restartNumberingAfterBreak="0">
     <w:nsid w:val="316242B7"/>
     <w:multiLevelType w:val="hybridMultilevel"/>
     <w:tmpl w:val="75C6949A"/>
@@ -7425,7 +8034,7 @@
       </w:pPr>
     </w:lvl>
   </w:abstractNum>
-  <w:abstractNum w:abstractNumId="20" w15:restartNumberingAfterBreak="0">
+  <w:abstractNum w:abstractNumId="21" w15:restartNumberingAfterBreak="0">
     <w:nsid w:val="31A54FE9"/>
     <w:multiLevelType w:val="hybridMultilevel"/>
     <w:tmpl w:val="A0CC2B2E"/>
@@ -7511,7 +8120,7 @@
       </w:pPr>
     </w:lvl>
   </w:abstractNum>
-  <w:abstractNum w:abstractNumId="21" w15:restartNumberingAfterBreak="0">
+  <w:abstractNum w:abstractNumId="22" w15:restartNumberingAfterBreak="0">
     <w:nsid w:val="377E2A7E"/>
     <w:multiLevelType w:val="hybridMultilevel"/>
     <w:tmpl w:val="A0CC2B2E"/>
@@ -7597,7 +8206,7 @@
       </w:pPr>
     </w:lvl>
   </w:abstractNum>
-  <w:abstractNum w:abstractNumId="22" w15:restartNumberingAfterBreak="0">
+  <w:abstractNum w:abstractNumId="23" w15:restartNumberingAfterBreak="0">
     <w:nsid w:val="37D06042"/>
     <w:multiLevelType w:val="hybridMultilevel"/>
     <w:tmpl w:val="A0CC2B2E"/>
@@ -7683,7 +8292,7 @@
       </w:pPr>
     </w:lvl>
   </w:abstractNum>
-  <w:abstractNum w:abstractNumId="23" w15:restartNumberingAfterBreak="0">
+  <w:abstractNum w:abstractNumId="24" w15:restartNumberingAfterBreak="0">
     <w:nsid w:val="38E73D31"/>
     <w:multiLevelType w:val="multilevel"/>
     <w:tmpl w:val="5EC6540C"/>
@@ -7796,7 +8405,7 @@
       </w:pPr>
     </w:lvl>
   </w:abstractNum>
-  <w:abstractNum w:abstractNumId="24" w15:restartNumberingAfterBreak="0">
+  <w:abstractNum w:abstractNumId="25" w15:restartNumberingAfterBreak="0">
     <w:nsid w:val="3BBB234E"/>
     <w:multiLevelType w:val="hybridMultilevel"/>
     <w:tmpl w:val="F6D88180"/>
@@ -7882,7 +8491,7 @@
       </w:pPr>
     </w:lvl>
   </w:abstractNum>
-  <w:abstractNum w:abstractNumId="25" w15:restartNumberingAfterBreak="0">
+  <w:abstractNum w:abstractNumId="26" w15:restartNumberingAfterBreak="0">
     <w:nsid w:val="3FA2586A"/>
     <w:multiLevelType w:val="hybridMultilevel"/>
     <w:tmpl w:val="A0CC2B2E"/>
@@ -7968,7 +8577,7 @@
       </w:pPr>
     </w:lvl>
   </w:abstractNum>
-  <w:abstractNum w:abstractNumId="26" w15:restartNumberingAfterBreak="0">
+  <w:abstractNum w:abstractNumId="27" w15:restartNumberingAfterBreak="0">
     <w:nsid w:val="43B54B07"/>
     <w:multiLevelType w:val="hybridMultilevel"/>
     <w:tmpl w:val="A0CC2B2E"/>
@@ -8054,7 +8663,7 @@
       </w:pPr>
     </w:lvl>
   </w:abstractNum>
-  <w:abstractNum w:abstractNumId="27" w15:restartNumberingAfterBreak="0">
+  <w:abstractNum w:abstractNumId="28" w15:restartNumberingAfterBreak="0">
     <w:nsid w:val="43E86B19"/>
     <w:multiLevelType w:val="hybridMultilevel"/>
     <w:tmpl w:val="C6F2E9B8"/>
@@ -8140,7 +8749,7 @@
       </w:pPr>
     </w:lvl>
   </w:abstractNum>
-  <w:abstractNum w:abstractNumId="28" w15:restartNumberingAfterBreak="0">
+  <w:abstractNum w:abstractNumId="29" w15:restartNumberingAfterBreak="0">
     <w:nsid w:val="461E2E3B"/>
     <w:multiLevelType w:val="hybridMultilevel"/>
     <w:tmpl w:val="A0CC2B2E"/>
@@ -8226,7 +8835,7 @@
       </w:pPr>
     </w:lvl>
   </w:abstractNum>
-  <w:abstractNum w:abstractNumId="29" w15:restartNumberingAfterBreak="0">
+  <w:abstractNum w:abstractNumId="30" w15:restartNumberingAfterBreak="0">
     <w:nsid w:val="49D10B70"/>
     <w:multiLevelType w:val="multilevel"/>
     <w:tmpl w:val="1250D7C6"/>
@@ -8339,7 +8948,7 @@
       </w:pPr>
     </w:lvl>
   </w:abstractNum>
-  <w:abstractNum w:abstractNumId="30" w15:restartNumberingAfterBreak="0">
+  <w:abstractNum w:abstractNumId="31" w15:restartNumberingAfterBreak="0">
     <w:nsid w:val="4AC478CA"/>
     <w:multiLevelType w:val="hybridMultilevel"/>
     <w:tmpl w:val="F0E299E0"/>
@@ -8425,7 +9034,7 @@
       </w:pPr>
     </w:lvl>
   </w:abstractNum>
-  <w:abstractNum w:abstractNumId="31" w15:restartNumberingAfterBreak="0">
+  <w:abstractNum w:abstractNumId="32" w15:restartNumberingAfterBreak="0">
     <w:nsid w:val="5046464C"/>
     <w:multiLevelType w:val="hybridMultilevel"/>
     <w:tmpl w:val="A0CC2B2E"/>
@@ -8511,7 +9120,7 @@
       </w:pPr>
     </w:lvl>
   </w:abstractNum>
-  <w:abstractNum w:abstractNumId="32" w15:restartNumberingAfterBreak="0">
+  <w:abstractNum w:abstractNumId="33" w15:restartNumberingAfterBreak="0">
     <w:nsid w:val="56483DB3"/>
     <w:multiLevelType w:val="hybridMultilevel"/>
     <w:tmpl w:val="E332AF34"/>
@@ -8597,7 +9206,7 @@
       </w:pPr>
     </w:lvl>
   </w:abstractNum>
-  <w:abstractNum w:abstractNumId="33" w15:restartNumberingAfterBreak="0">
+  <w:abstractNum w:abstractNumId="34" w15:restartNumberingAfterBreak="0">
     <w:nsid w:val="599D2787"/>
     <w:multiLevelType w:val="hybridMultilevel"/>
     <w:tmpl w:val="A0CC2B2E"/>
@@ -8683,7 +9292,7 @@
       </w:pPr>
     </w:lvl>
   </w:abstractNum>
-  <w:abstractNum w:abstractNumId="34" w15:restartNumberingAfterBreak="0">
+  <w:abstractNum w:abstractNumId="35" w15:restartNumberingAfterBreak="0">
     <w:nsid w:val="5A4D1503"/>
     <w:multiLevelType w:val="hybridMultilevel"/>
     <w:tmpl w:val="F6D88180"/>
@@ -8769,7 +9378,7 @@
       </w:pPr>
     </w:lvl>
   </w:abstractNum>
-  <w:abstractNum w:abstractNumId="35" w15:restartNumberingAfterBreak="0">
+  <w:abstractNum w:abstractNumId="36" w15:restartNumberingAfterBreak="0">
     <w:nsid w:val="5ABF1B6D"/>
     <w:multiLevelType w:val="hybridMultilevel"/>
     <w:tmpl w:val="A0CC2B2E"/>
@@ -8855,7 +9464,7 @@
       </w:pPr>
     </w:lvl>
   </w:abstractNum>
-  <w:abstractNum w:abstractNumId="36" w15:restartNumberingAfterBreak="0">
+  <w:abstractNum w:abstractNumId="37" w15:restartNumberingAfterBreak="0">
     <w:nsid w:val="5C0333B2"/>
     <w:multiLevelType w:val="hybridMultilevel"/>
     <w:tmpl w:val="A0CC2B2E"/>
@@ -8941,7 +9550,7 @@
       </w:pPr>
     </w:lvl>
   </w:abstractNum>
-  <w:abstractNum w:abstractNumId="37" w15:restartNumberingAfterBreak="0">
+  <w:abstractNum w:abstractNumId="38" w15:restartNumberingAfterBreak="0">
     <w:nsid w:val="613A3E12"/>
     <w:multiLevelType w:val="multilevel"/>
     <w:tmpl w:val="E35A9E3A"/>
@@ -9054,7 +9663,7 @@
       </w:pPr>
     </w:lvl>
   </w:abstractNum>
-  <w:abstractNum w:abstractNumId="38" w15:restartNumberingAfterBreak="0">
+  <w:abstractNum w:abstractNumId="39" w15:restartNumberingAfterBreak="0">
     <w:nsid w:val="69232BC4"/>
     <w:multiLevelType w:val="hybridMultilevel"/>
     <w:tmpl w:val="A0CC2B2E"/>
@@ -9140,7 +9749,7 @@
       </w:pPr>
     </w:lvl>
   </w:abstractNum>
-  <w:abstractNum w:abstractNumId="39" w15:restartNumberingAfterBreak="0">
+  <w:abstractNum w:abstractNumId="40" w15:restartNumberingAfterBreak="0">
     <w:nsid w:val="6C7337D1"/>
     <w:multiLevelType w:val="hybridMultilevel"/>
     <w:tmpl w:val="A0CC2B2E"/>
@@ -9226,7 +9835,7 @@
       </w:pPr>
     </w:lvl>
   </w:abstractNum>
-  <w:abstractNum w:abstractNumId="40" w15:restartNumberingAfterBreak="0">
+  <w:abstractNum w:abstractNumId="41" w15:restartNumberingAfterBreak="0">
     <w:nsid w:val="6CFB2846"/>
     <w:multiLevelType w:val="hybridMultilevel"/>
     <w:tmpl w:val="A0CC2B2E"/>
@@ -9312,7 +9921,7 @@
       </w:pPr>
     </w:lvl>
   </w:abstractNum>
-  <w:abstractNum w:abstractNumId="41" w15:restartNumberingAfterBreak="0">
+  <w:abstractNum w:abstractNumId="42" w15:restartNumberingAfterBreak="0">
     <w:nsid w:val="70716C6C"/>
     <w:multiLevelType w:val="multilevel"/>
     <w:tmpl w:val="6FB6114A"/>
@@ -9425,7 +10034,7 @@
       </w:pPr>
     </w:lvl>
   </w:abstractNum>
-  <w:abstractNum w:abstractNumId="42" w15:restartNumberingAfterBreak="0">
+  <w:abstractNum w:abstractNumId="43" w15:restartNumberingAfterBreak="0">
     <w:nsid w:val="70C9201B"/>
     <w:multiLevelType w:val="multilevel"/>
     <w:tmpl w:val="C414CECE"/>
@@ -9538,7 +10147,7 @@
       </w:pPr>
     </w:lvl>
   </w:abstractNum>
-  <w:abstractNum w:abstractNumId="43" w15:restartNumberingAfterBreak="0">
+  <w:abstractNum w:abstractNumId="44" w15:restartNumberingAfterBreak="0">
     <w:nsid w:val="76F603DC"/>
     <w:multiLevelType w:val="hybridMultilevel"/>
     <w:tmpl w:val="A0CC2B2E"/>
@@ -9624,7 +10233,7 @@
       </w:pPr>
     </w:lvl>
   </w:abstractNum>
-  <w:abstractNum w:abstractNumId="44" w15:restartNumberingAfterBreak="0">
+  <w:abstractNum w:abstractNumId="45" w15:restartNumberingAfterBreak="0">
     <w:nsid w:val="7CF359FD"/>
     <w:multiLevelType w:val="hybridMultilevel"/>
     <w:tmpl w:val="A0CC2B2E"/>
@@ -9711,28 +10320,28 @@
     </w:lvl>
   </w:abstractNum>
   <w:num w:numId="1">
+    <w:abstractNumId w:val="43"/>
+  </w:num>
+  <w:num w:numId="2">
+    <w:abstractNumId w:val="16"/>
+  </w:num>
+  <w:num w:numId="3">
     <w:abstractNumId w:val="42"/>
   </w:num>
-  <w:num w:numId="2">
-    <w:abstractNumId w:val="15"/>
-  </w:num>
-  <w:num w:numId="3">
-    <w:abstractNumId w:val="41"/>
-  </w:num>
   <w:num w:numId="4">
-    <w:abstractNumId w:val="23"/>
+    <w:abstractNumId w:val="24"/>
   </w:num>
   <w:num w:numId="5">
-    <w:abstractNumId w:val="13"/>
+    <w:abstractNumId w:val="14"/>
   </w:num>
   <w:num w:numId="6">
-    <w:abstractNumId w:val="37"/>
+    <w:abstractNumId w:val="38"/>
   </w:num>
   <w:num w:numId="7">
     <w:abstractNumId w:val="8"/>
   </w:num>
   <w:num w:numId="8">
-    <w:abstractNumId w:val="29"/>
+    <w:abstractNumId w:val="30"/>
   </w:num>
   <w:num w:numId="9">
     <w:abstractNumId w:val="7"/>
@@ -9744,22 +10353,22 @@
     <w:abstractNumId w:val="4"/>
   </w:num>
   <w:num w:numId="12">
-    <w:abstractNumId w:val="30"/>
+    <w:abstractNumId w:val="31"/>
   </w:num>
   <w:num w:numId="13">
-    <w:abstractNumId w:val="40"/>
+    <w:abstractNumId w:val="41"/>
   </w:num>
   <w:num w:numId="14">
-    <w:abstractNumId w:val="32"/>
+    <w:abstractNumId w:val="33"/>
   </w:num>
   <w:num w:numId="15">
-    <w:abstractNumId w:val="21"/>
+    <w:abstractNumId w:val="22"/>
   </w:num>
   <w:num w:numId="16">
-    <w:abstractNumId w:val="14"/>
+    <w:abstractNumId w:val="15"/>
   </w:num>
   <w:num w:numId="17">
-    <w:abstractNumId w:val="34"/>
+    <w:abstractNumId w:val="35"/>
   </w:num>
   <w:num w:numId="18">
     <w:abstractNumId w:val="6"/>
@@ -9768,16 +10377,16 @@
     <w:abstractNumId w:val="10"/>
   </w:num>
   <w:num w:numId="20">
-    <w:abstractNumId w:val="31"/>
+    <w:abstractNumId w:val="32"/>
   </w:num>
   <w:num w:numId="21">
     <w:abstractNumId w:val="5"/>
   </w:num>
   <w:num w:numId="22">
-    <w:abstractNumId w:val="12"/>
+    <w:abstractNumId w:val="13"/>
   </w:num>
   <w:num w:numId="23">
-    <w:abstractNumId w:val="39"/>
+    <w:abstractNumId w:val="40"/>
   </w:num>
   <w:num w:numId="24">
     <w:abstractNumId w:val="2"/>
@@ -9786,43 +10395,43 @@
     <w:abstractNumId w:val="1"/>
   </w:num>
   <w:num w:numId="26">
-    <w:abstractNumId w:val="38"/>
+    <w:abstractNumId w:val="39"/>
   </w:num>
   <w:num w:numId="27">
-    <w:abstractNumId w:val="28"/>
+    <w:abstractNumId w:val="29"/>
   </w:num>
   <w:num w:numId="28">
-    <w:abstractNumId w:val="43"/>
+    <w:abstractNumId w:val="44"/>
   </w:num>
   <w:num w:numId="29">
+    <w:abstractNumId w:val="27"/>
+  </w:num>
+  <w:num w:numId="30">
+    <w:abstractNumId w:val="18"/>
+  </w:num>
+  <w:num w:numId="31">
+    <w:abstractNumId w:val="19"/>
+  </w:num>
+  <w:num w:numId="32">
+    <w:abstractNumId w:val="45"/>
+  </w:num>
+  <w:num w:numId="33">
+    <w:abstractNumId w:val="37"/>
+  </w:num>
+  <w:num w:numId="34">
+    <w:abstractNumId w:val="17"/>
+  </w:num>
+  <w:num w:numId="35">
     <w:abstractNumId w:val="26"/>
   </w:num>
-  <w:num w:numId="30">
-    <w:abstractNumId w:val="17"/>
-  </w:num>
-  <w:num w:numId="31">
-    <w:abstractNumId w:val="18"/>
-  </w:num>
-  <w:num w:numId="32">
-    <w:abstractNumId w:val="44"/>
-  </w:num>
-  <w:num w:numId="33">
+  <w:num w:numId="36">
     <w:abstractNumId w:val="36"/>
   </w:num>
-  <w:num w:numId="34">
-    <w:abstractNumId w:val="16"/>
-  </w:num>
-  <w:num w:numId="35">
+  <w:num w:numId="37">
     <w:abstractNumId w:val="25"/>
   </w:num>
-  <w:num w:numId="36">
-    <w:abstractNumId w:val="35"/>
-  </w:num>
-  <w:num w:numId="37">
-    <w:abstractNumId w:val="24"/>
-  </w:num>
   <w:num w:numId="38">
-    <w:abstractNumId w:val="27"/>
+    <w:abstractNumId w:val="28"/>
   </w:num>
   <w:num w:numId="39">
     <w:abstractNumId w:val="0"/>
@@ -9831,19 +10440,22 @@
     <w:abstractNumId w:val="3"/>
   </w:num>
   <w:num w:numId="41">
-    <w:abstractNumId w:val="33"/>
+    <w:abstractNumId w:val="34"/>
   </w:num>
   <w:num w:numId="42">
-    <w:abstractNumId w:val="20"/>
+    <w:abstractNumId w:val="21"/>
   </w:num>
   <w:num w:numId="43">
     <w:abstractNumId w:val="9"/>
   </w:num>
   <w:num w:numId="44">
-    <w:abstractNumId w:val="19"/>
+    <w:abstractNumId w:val="20"/>
   </w:num>
   <w:num w:numId="45">
-    <w:abstractNumId w:val="22"/>
+    <w:abstractNumId w:val="23"/>
+  </w:num>
+  <w:num w:numId="46">
+    <w:abstractNumId w:val="12"/>
   </w:num>
 </w:numbering>
 </file>

</xml_diff>